<commit_message>
Updating Piat expression change ratio order
</commit_message>
<xml_diff>
--- a/Rotation2 supplementary data.docx
+++ b/Rotation2 supplementary data.docx
@@ -15,41 +15,29 @@
         <w:rPr>
           <w:b/>
           <w:bCs/>
-          <w:sz w:val="24"/>
-          <w:szCs w:val="24"/>
-        </w:rPr>
-        <w:t>Supplementary data</w:t>
-      </w:r>
-    </w:p>
-    <w:p>
-      <w:r>
-        <w:rPr>
-          <w:b/>
-          <w:bCs/>
           <w:noProof/>
         </w:rPr>
-        <w:lastRenderedPageBreak/>
         <w:drawing>
-          <wp:anchor distT="0" distB="0" distL="114300" distR="114300" simplePos="0" relativeHeight="251659776" behindDoc="1" locked="0" layoutInCell="1" allowOverlap="1" wp14:anchorId="752CC047" wp14:editId="6324EAA1">
+          <wp:anchor distT="0" distB="0" distL="114300" distR="114300" simplePos="0" relativeHeight="251659776" behindDoc="1" locked="0" layoutInCell="1" allowOverlap="1" wp14:anchorId="752CC047" wp14:editId="4D835E18">
             <wp:simplePos x="0" y="0"/>
             <wp:positionH relativeFrom="column">
-              <wp:posOffset>21590</wp:posOffset>
+              <wp:posOffset>18415</wp:posOffset>
             </wp:positionH>
             <wp:positionV relativeFrom="paragraph">
-              <wp:posOffset>-302260</wp:posOffset>
+              <wp:posOffset>0</wp:posOffset>
             </wp:positionV>
-            <wp:extent cx="2117090" cy="8863330"/>
+            <wp:extent cx="2117090" cy="8862060"/>
             <wp:effectExtent l="0" t="0" r="0" b="0"/>
             <wp:wrapTight wrapText="bothSides">
               <wp:wrapPolygon edited="0">
                 <wp:start x="0" y="0"/>
-                <wp:lineTo x="0" y="21541"/>
-                <wp:lineTo x="21380" y="21541"/>
+                <wp:lineTo x="0" y="21544"/>
+                <wp:lineTo x="21380" y="21544"/>
                 <wp:lineTo x="21380" y="0"/>
                 <wp:lineTo x="0" y="0"/>
               </wp:wrapPolygon>
             </wp:wrapTight>
-            <wp:docPr id="324802713" name="Picture 1" descr="A close-up of a paper&#10;&#10;AI-generated content may be incorrect."/>
+            <wp:docPr id="324802713" name="Picture 1"/>
             <wp:cNvGraphicFramePr>
               <a:graphicFrameLocks xmlns:a="http://schemas.openxmlformats.org/drawingml/2006/main" noChangeAspect="1"/>
             </wp:cNvGraphicFramePr>
@@ -57,7 +45,7 @@
               <a:graphicData uri="http://schemas.openxmlformats.org/drawingml/2006/picture">
                 <pic:pic xmlns:pic="http://schemas.openxmlformats.org/drawingml/2006/picture">
                   <pic:nvPicPr>
-                    <pic:cNvPr id="324802713" name="Picture 1" descr="A close-up of a paper&#10;&#10;AI-generated content may be incorrect."/>
+                    <pic:cNvPr id="324802713" name="Picture 1"/>
                     <pic:cNvPicPr/>
                   </pic:nvPicPr>
                   <pic:blipFill>
@@ -75,7 +63,7 @@
                   <pic:spPr>
                     <a:xfrm>
                       <a:off x="0" y="0"/>
-                      <a:ext cx="2117090" cy="8863330"/>
+                      <a:ext cx="2117090" cy="8862060"/>
                     </a:xfrm>
                     <a:prstGeom prst="rect">
                       <a:avLst/>
@@ -87,6 +75,17 @@
           </wp:anchor>
         </w:drawing>
       </w:r>
+      <w:r>
+        <w:rPr>
+          <w:b/>
+          <w:bCs/>
+          <w:sz w:val="24"/>
+          <w:szCs w:val="24"/>
+        </w:rPr>
+        <w:t>Supplementary data</w:t>
+      </w:r>
+    </w:p>
+    <w:p>
       <w:r>
         <w:rPr>
           <w:b/>
@@ -167,6 +166,7 @@
             <w:docPart w:val="DefaultPlaceholder_-1854013440"/>
           </w:placeholder>
         </w:sdtPr>
+        <w:sdtEndPr/>
         <w:sdtContent>
           <w:r>
             <w:rPr>
@@ -214,6 +214,7 @@
             <w:docPart w:val="DefaultPlaceholder_-1854013440"/>
           </w:placeholder>
         </w:sdtPr>
+        <w:sdtEndPr/>
         <w:sdtContent>
           <w:r>
             <w:rPr>
@@ -346,6 +347,7 @@
             <w:docPart w:val="DefaultPlaceholder_-1854013440"/>
           </w:placeholder>
         </w:sdtPr>
+        <w:sdtEndPr/>
         <w:sdtContent>
           <w:r>
             <w:rPr>
@@ -837,6 +839,7 @@
           <w:docPart w:val="DefaultPlaceholder_-1854013440"/>
         </w:placeholder>
       </w:sdtPr>
+      <w:sdtEndPr/>
       <w:sdtContent>
         <w:p>
           <w:pPr>
@@ -3034,6 +3037,7 @@
     <w:rsid w:val="0003309C"/>
     <w:rsid w:val="005E4B8A"/>
     <w:rsid w:val="009D10F5"/>
+    <w:rsid w:val="00BA4379"/>
     <w:rsid w:val="00EE2B6F"/>
   </w:rsids>
   <m:mathPr>

</xml_diff>